<commit_message>
Final Status of Repo
</commit_message>
<xml_diff>
--- a/lab04/CALL_Task.docx
+++ b/lab04/CALL_Task.docx
@@ -19,6 +19,29 @@
         </w:rPr>
         <w:t>CALL Programming Task</w:t>
       </w:r>
+    </w:p>
+    <w:p>
+      <w:pPr>
+        <w:jc w:val="center"/>
+        <w:rPr>
+          <w:b/>
+          <w:sz w:val="24"/>
+          <w:szCs w:val="24"/>
+        </w:rPr>
+      </w:pPr>
+      <w:hyperlink r:id="rId5" w:history="1">
+        <w:r>
+          <w:rPr>
+            <w:rStyle w:val="Hyperlink"/>
+            <w:b/>
+            <w:sz w:val="24"/>
+            <w:szCs w:val="24"/>
+          </w:rPr>
+          <w:t>https://github.com/Its-Masoom/su21-lab-starter/tree/main/lab04/CALL_prog_task</w:t>
+        </w:r>
+      </w:hyperlink>
+      <w:bookmarkStart w:id="0" w:name="_GoBack"/>
+      <w:bookmarkEnd w:id="0"/>
     </w:p>
     <w:p>
       <w:pPr>
@@ -43,7 +66,27 @@
           <w:bCs/>
           <w:color w:val="1D2125"/>
         </w:rPr>
-        <w:t>Write the equivalent RISC-V assembly program to calculate the the factorial of a number recursively. Note that you are not allowed to use non-recursive logic to calculate the factorial. Use stack and RISC-V calling convention appropriately to successfully implement the logic.</w:t>
+        <w:t xml:space="preserve">Write the equivalent RISC-V assembly program to calculate the </w:t>
+      </w:r>
+      <w:proofErr w:type="spellStart"/>
+      <w:r>
+        <w:rPr>
+          <w:rFonts w:asciiTheme="minorHAnsi" w:hAnsiTheme="minorHAnsi"/>
+          <w:b/>
+          <w:bCs/>
+          <w:color w:val="1D2125"/>
+        </w:rPr>
+        <w:t>the</w:t>
+      </w:r>
+      <w:proofErr w:type="spellEnd"/>
+      <w:r>
+        <w:rPr>
+          <w:rFonts w:asciiTheme="minorHAnsi" w:hAnsiTheme="minorHAnsi"/>
+          <w:b/>
+          <w:bCs/>
+          <w:color w:val="1D2125"/>
+        </w:rPr>
+        <w:t xml:space="preserve"> factorial of a number recursively. Note that you are not allowed to use non-recursive logic to calculate the factorial. Use stack and RISC-V calling convention appropriately to successfully implement the logic.</w:t>
       </w:r>
     </w:p>
     <w:p>
@@ -108,6 +151,8 @@
           <w:szCs w:val="21"/>
         </w:rPr>
       </w:pPr>
+      <w:proofErr w:type="spellStart"/>
+      <w:proofErr w:type="gramStart"/>
       <w:r>
         <w:rPr>
           <w:rFonts w:ascii="Courier New" w:eastAsia="Times New Roman" w:hAnsi="Courier New" w:cs="Times New Roman"/>
@@ -117,6 +162,8 @@
         </w:rPr>
         <w:t>num</w:t>
       </w:r>
+      <w:proofErr w:type="spellEnd"/>
+      <w:proofErr w:type="gramEnd"/>
       <w:r>
         <w:rPr>
           <w:rFonts w:ascii="Courier New" w:eastAsia="Times New Roman" w:hAnsi="Courier New" w:cs="Times New Roman"/>
@@ -183,6 +230,7 @@
           <w:szCs w:val="21"/>
         </w:rPr>
       </w:pPr>
+      <w:proofErr w:type="gramStart"/>
       <w:r>
         <w:rPr>
           <w:rFonts w:ascii="Courier New" w:eastAsia="Times New Roman" w:hAnsi="Courier New" w:cs="Times New Roman"/>
@@ -192,6 +240,7 @@
         </w:rPr>
         <w:t>result</w:t>
       </w:r>
+      <w:proofErr w:type="gramEnd"/>
       <w:r>
         <w:rPr>
           <w:rFonts w:ascii="Courier New" w:eastAsia="Times New Roman" w:hAnsi="Courier New" w:cs="Times New Roman"/>
@@ -291,6 +340,7 @@
           <w:szCs w:val="21"/>
         </w:rPr>
       </w:pPr>
+      <w:proofErr w:type="gramStart"/>
       <w:r>
         <w:rPr>
           <w:rFonts w:ascii="Courier New" w:eastAsia="Times New Roman" w:hAnsi="Courier New" w:cs="Times New Roman"/>
@@ -300,6 +350,7 @@
         </w:rPr>
         <w:t>main</w:t>
       </w:r>
+      <w:proofErr w:type="gramEnd"/>
       <w:r>
         <w:rPr>
           <w:rFonts w:ascii="Courier New" w:eastAsia="Times New Roman" w:hAnsi="Courier New" w:cs="Times New Roman"/>
@@ -330,6 +381,7 @@
         </w:rPr>
         <w:t xml:space="preserve">    </w:t>
       </w:r>
+      <w:proofErr w:type="gramStart"/>
       <w:r>
         <w:rPr>
           <w:rFonts w:ascii="Courier New" w:eastAsia="Times New Roman" w:hAnsi="Courier New" w:cs="Times New Roman"/>
@@ -339,6 +391,7 @@
         </w:rPr>
         <w:t>la</w:t>
       </w:r>
+      <w:proofErr w:type="gramEnd"/>
       <w:r>
         <w:rPr>
           <w:rFonts w:ascii="Courier New" w:eastAsia="Times New Roman" w:hAnsi="Courier New" w:cs="Times New Roman"/>
@@ -364,7 +417,27 @@
           <w:sz w:val="21"/>
           <w:szCs w:val="21"/>
         </w:rPr>
-        <w:t xml:space="preserve">, num         </w:t>
+        <w:t xml:space="preserve">, </w:t>
+      </w:r>
+      <w:proofErr w:type="spellStart"/>
+      <w:r>
+        <w:rPr>
+          <w:rFonts w:ascii="Courier New" w:eastAsia="Times New Roman" w:hAnsi="Courier New" w:cs="Times New Roman"/>
+          <w:color w:val="D4D4D4"/>
+          <w:sz w:val="21"/>
+          <w:szCs w:val="21"/>
+        </w:rPr>
+        <w:t>num</w:t>
+      </w:r>
+      <w:proofErr w:type="spellEnd"/>
+      <w:r>
+        <w:rPr>
+          <w:rFonts w:ascii="Courier New" w:eastAsia="Times New Roman" w:hAnsi="Courier New" w:cs="Times New Roman"/>
+          <w:color w:val="D4D4D4"/>
+          <w:sz w:val="21"/>
+          <w:szCs w:val="21"/>
+        </w:rPr>
+        <w:t xml:space="preserve">         </w:t>
       </w:r>
       <w:r>
         <w:rPr>
@@ -373,8 +446,19 @@
           <w:sz w:val="21"/>
           <w:szCs w:val="21"/>
         </w:rPr>
-        <w:t># load address of num</w:t>
-      </w:r>
+        <w:t xml:space="preserve"># load address of </w:t>
+      </w:r>
+      <w:proofErr w:type="spellStart"/>
+      <w:r>
+        <w:rPr>
+          <w:rFonts w:ascii="Courier New" w:eastAsia="Times New Roman" w:hAnsi="Courier New" w:cs="Times New Roman"/>
+          <w:color w:val="6A9955"/>
+          <w:sz w:val="21"/>
+          <w:szCs w:val="21"/>
+        </w:rPr>
+        <w:t>num</w:t>
+      </w:r>
+      <w:proofErr w:type="spellEnd"/>
     </w:p>
     <w:p>
       <w:pPr>
@@ -396,6 +480,8 @@
         </w:rPr>
         <w:t xml:space="preserve">    </w:t>
       </w:r>
+      <w:proofErr w:type="spellStart"/>
+      <w:proofErr w:type="gramStart"/>
       <w:r>
         <w:rPr>
           <w:rFonts w:ascii="Courier New" w:eastAsia="Times New Roman" w:hAnsi="Courier New" w:cs="Times New Roman"/>
@@ -405,6 +491,8 @@
         </w:rPr>
         <w:t>lw</w:t>
       </w:r>
+      <w:proofErr w:type="spellEnd"/>
+      <w:proofErr w:type="gramEnd"/>
       <w:r>
         <w:rPr>
           <w:rFonts w:ascii="Courier New" w:eastAsia="Times New Roman" w:hAnsi="Courier New" w:cs="Times New Roman"/>
@@ -475,7 +563,47 @@
           <w:sz w:val="21"/>
           <w:szCs w:val="21"/>
         </w:rPr>
-        <w:t># load value of num i.e 5</w:t>
+        <w:t xml:space="preserve"># load value of </w:t>
+      </w:r>
+      <w:proofErr w:type="spellStart"/>
+      <w:r>
+        <w:rPr>
+          <w:rFonts w:ascii="Courier New" w:eastAsia="Times New Roman" w:hAnsi="Courier New" w:cs="Times New Roman"/>
+          <w:color w:val="6A9955"/>
+          <w:sz w:val="21"/>
+          <w:szCs w:val="21"/>
+        </w:rPr>
+        <w:t>num</w:t>
+      </w:r>
+      <w:proofErr w:type="spellEnd"/>
+      <w:r>
+        <w:rPr>
+          <w:rFonts w:ascii="Courier New" w:eastAsia="Times New Roman" w:hAnsi="Courier New" w:cs="Times New Roman"/>
+          <w:color w:val="6A9955"/>
+          <w:sz w:val="21"/>
+          <w:szCs w:val="21"/>
+        </w:rPr>
+        <w:t xml:space="preserve"> </w:t>
+      </w:r>
+      <w:proofErr w:type="spellStart"/>
+      <w:r>
+        <w:rPr>
+          <w:rFonts w:ascii="Courier New" w:eastAsia="Times New Roman" w:hAnsi="Courier New" w:cs="Times New Roman"/>
+          <w:color w:val="6A9955"/>
+          <w:sz w:val="21"/>
+          <w:szCs w:val="21"/>
+        </w:rPr>
+        <w:t>i.e</w:t>
+      </w:r>
+      <w:proofErr w:type="spellEnd"/>
+      <w:r>
+        <w:rPr>
+          <w:rFonts w:ascii="Courier New" w:eastAsia="Times New Roman" w:hAnsi="Courier New" w:cs="Times New Roman"/>
+          <w:color w:val="6A9955"/>
+          <w:sz w:val="21"/>
+          <w:szCs w:val="21"/>
+        </w:rPr>
+        <w:t xml:space="preserve"> 5</w:t>
       </w:r>
     </w:p>
     <w:p>
@@ -498,6 +626,7 @@
         </w:rPr>
         <w:t xml:space="preserve">    </w:t>
       </w:r>
+      <w:proofErr w:type="gramStart"/>
       <w:r>
         <w:rPr>
           <w:rFonts w:ascii="Courier New" w:eastAsia="Times New Roman" w:hAnsi="Courier New" w:cs="Times New Roman"/>
@@ -507,6 +636,7 @@
         </w:rPr>
         <w:t>la</w:t>
       </w:r>
+      <w:proofErr w:type="gramEnd"/>
       <w:r>
         <w:rPr>
           <w:rFonts w:ascii="Courier New" w:eastAsia="Times New Roman" w:hAnsi="Courier New" w:cs="Times New Roman"/>
@@ -564,6 +694,8 @@
         </w:rPr>
         <w:t xml:space="preserve">    </w:t>
       </w:r>
+      <w:proofErr w:type="spellStart"/>
+      <w:proofErr w:type="gramStart"/>
       <w:r>
         <w:rPr>
           <w:rFonts w:ascii="Courier New" w:eastAsia="Times New Roman" w:hAnsi="Courier New" w:cs="Times New Roman"/>
@@ -573,6 +705,8 @@
         </w:rPr>
         <w:t>jal</w:t>
       </w:r>
+      <w:proofErr w:type="spellEnd"/>
+      <w:proofErr w:type="gramEnd"/>
       <w:r>
         <w:rPr>
           <w:rFonts w:ascii="Courier New" w:eastAsia="Times New Roman" w:hAnsi="Courier New" w:cs="Times New Roman"/>
@@ -589,8 +723,19 @@
           <w:sz w:val="21"/>
           <w:szCs w:val="21"/>
         </w:rPr>
-        <w:t># jump to fact and store return address to ra</w:t>
-      </w:r>
+        <w:t xml:space="preserve"># jump to fact and store return address to </w:t>
+      </w:r>
+      <w:proofErr w:type="spellStart"/>
+      <w:r>
+        <w:rPr>
+          <w:rFonts w:ascii="Courier New" w:eastAsia="Times New Roman" w:hAnsi="Courier New" w:cs="Times New Roman"/>
+          <w:color w:val="6A9955"/>
+          <w:sz w:val="21"/>
+          <w:szCs w:val="21"/>
+        </w:rPr>
+        <w:t>ra</w:t>
+      </w:r>
+      <w:proofErr w:type="spellEnd"/>
     </w:p>
     <w:p>
       <w:pPr>
@@ -612,6 +757,8 @@
         </w:rPr>
         <w:t xml:space="preserve">    </w:t>
       </w:r>
+      <w:proofErr w:type="spellStart"/>
+      <w:proofErr w:type="gramStart"/>
       <w:r>
         <w:rPr>
           <w:rFonts w:ascii="Courier New" w:eastAsia="Times New Roman" w:hAnsi="Courier New" w:cs="Times New Roman"/>
@@ -621,6 +768,8 @@
         </w:rPr>
         <w:t>sw</w:t>
       </w:r>
+      <w:proofErr w:type="spellEnd"/>
+      <w:proofErr w:type="gramEnd"/>
       <w:r>
         <w:rPr>
           <w:rFonts w:ascii="Courier New" w:eastAsia="Times New Roman" w:hAnsi="Courier New" w:cs="Times New Roman"/>
@@ -714,6 +863,7 @@
         </w:rPr>
         <w:t xml:space="preserve">    </w:t>
       </w:r>
+      <w:proofErr w:type="gramStart"/>
       <w:r>
         <w:rPr>
           <w:rFonts w:ascii="Courier New" w:eastAsia="Times New Roman" w:hAnsi="Courier New" w:cs="Times New Roman"/>
@@ -723,6 +873,7 @@
         </w:rPr>
         <w:t>j</w:t>
       </w:r>
+      <w:proofErr w:type="gramEnd"/>
       <w:r>
         <w:rPr>
           <w:rFonts w:ascii="Courier New" w:eastAsia="Times New Roman" w:hAnsi="Courier New" w:cs="Times New Roman"/>
@@ -774,6 +925,7 @@
           <w:szCs w:val="21"/>
         </w:rPr>
       </w:pPr>
+      <w:proofErr w:type="gramStart"/>
       <w:r>
         <w:rPr>
           <w:rFonts w:ascii="Courier New" w:eastAsia="Times New Roman" w:hAnsi="Courier New" w:cs="Times New Roman"/>
@@ -783,6 +935,7 @@
         </w:rPr>
         <w:t>fact</w:t>
       </w:r>
+      <w:proofErr w:type="gramEnd"/>
       <w:r>
         <w:rPr>
           <w:rFonts w:ascii="Courier New" w:eastAsia="Times New Roman" w:hAnsi="Courier New" w:cs="Times New Roman"/>
@@ -813,6 +966,8 @@
         </w:rPr>
         <w:t xml:space="preserve">    </w:t>
       </w:r>
+      <w:proofErr w:type="spellStart"/>
+      <w:proofErr w:type="gramStart"/>
       <w:r>
         <w:rPr>
           <w:rFonts w:ascii="Courier New" w:eastAsia="Times New Roman" w:hAnsi="Courier New" w:cs="Times New Roman"/>
@@ -822,6 +977,8 @@
         </w:rPr>
         <w:t>addi</w:t>
       </w:r>
+      <w:proofErr w:type="spellEnd"/>
+      <w:proofErr w:type="gramEnd"/>
       <w:r>
         <w:rPr>
           <w:rFonts w:ascii="Courier New" w:eastAsia="Times New Roman" w:hAnsi="Courier New" w:cs="Times New Roman"/>
@@ -831,6 +988,7 @@
         </w:rPr>
         <w:t xml:space="preserve"> </w:t>
       </w:r>
+      <w:proofErr w:type="spellStart"/>
       <w:r>
         <w:rPr>
           <w:rFonts w:ascii="Courier New" w:eastAsia="Times New Roman" w:hAnsi="Courier New" w:cs="Times New Roman"/>
@@ -840,6 +998,7 @@
         </w:rPr>
         <w:t>sp</w:t>
       </w:r>
+      <w:proofErr w:type="spellEnd"/>
       <w:r>
         <w:rPr>
           <w:rFonts w:ascii="Courier New" w:eastAsia="Times New Roman" w:hAnsi="Courier New" w:cs="Times New Roman"/>
@@ -849,6 +1008,7 @@
         </w:rPr>
         <w:t xml:space="preserve">, </w:t>
       </w:r>
+      <w:proofErr w:type="spellStart"/>
       <w:r>
         <w:rPr>
           <w:rFonts w:ascii="Courier New" w:eastAsia="Times New Roman" w:hAnsi="Courier New" w:cs="Times New Roman"/>
@@ -858,6 +1018,7 @@
         </w:rPr>
         <w:t>sp</w:t>
       </w:r>
+      <w:proofErr w:type="spellEnd"/>
       <w:r>
         <w:rPr>
           <w:rFonts w:ascii="Courier New" w:eastAsia="Times New Roman" w:hAnsi="Courier New" w:cs="Times New Roman"/>
@@ -915,6 +1076,8 @@
         </w:rPr>
         <w:t xml:space="preserve">    </w:t>
       </w:r>
+      <w:proofErr w:type="spellStart"/>
+      <w:proofErr w:type="gramStart"/>
       <w:r>
         <w:rPr>
           <w:rFonts w:ascii="Courier New" w:eastAsia="Times New Roman" w:hAnsi="Courier New" w:cs="Times New Roman"/>
@@ -924,6 +1087,8 @@
         </w:rPr>
         <w:t>sw</w:t>
       </w:r>
+      <w:proofErr w:type="spellEnd"/>
+      <w:proofErr w:type="gramEnd"/>
       <w:r>
         <w:rPr>
           <w:rFonts w:ascii="Courier New" w:eastAsia="Times New Roman" w:hAnsi="Courier New" w:cs="Times New Roman"/>
@@ -933,6 +1098,7 @@
         </w:rPr>
         <w:t xml:space="preserve"> </w:t>
       </w:r>
+      <w:proofErr w:type="spellStart"/>
       <w:r>
         <w:rPr>
           <w:rFonts w:ascii="Courier New" w:eastAsia="Times New Roman" w:hAnsi="Courier New" w:cs="Times New Roman"/>
@@ -942,6 +1108,7 @@
         </w:rPr>
         <w:t>ra</w:t>
       </w:r>
+      <w:proofErr w:type="spellEnd"/>
       <w:r>
         <w:rPr>
           <w:rFonts w:ascii="Courier New" w:eastAsia="Times New Roman" w:hAnsi="Courier New" w:cs="Times New Roman"/>
@@ -969,6 +1136,7 @@
         </w:rPr>
         <w:t>(</w:t>
       </w:r>
+      <w:proofErr w:type="spellStart"/>
       <w:r>
         <w:rPr>
           <w:rFonts w:ascii="Courier New" w:eastAsia="Times New Roman" w:hAnsi="Courier New" w:cs="Times New Roman"/>
@@ -978,6 +1146,7 @@
         </w:rPr>
         <w:t>sp</w:t>
       </w:r>
+      <w:proofErr w:type="spellEnd"/>
       <w:r>
         <w:rPr>
           <w:rFonts w:ascii="Courier New" w:eastAsia="Times New Roman" w:hAnsi="Courier New" w:cs="Times New Roman"/>
@@ -994,7 +1163,27 @@
           <w:sz w:val="21"/>
           <w:szCs w:val="21"/>
         </w:rPr>
-        <w:t># store value of ra to stack</w:t>
+        <w:t xml:space="preserve"># store value of </w:t>
+      </w:r>
+      <w:proofErr w:type="spellStart"/>
+      <w:r>
+        <w:rPr>
+          <w:rFonts w:ascii="Courier New" w:eastAsia="Times New Roman" w:hAnsi="Courier New" w:cs="Times New Roman"/>
+          <w:color w:val="6A9955"/>
+          <w:sz w:val="21"/>
+          <w:szCs w:val="21"/>
+        </w:rPr>
+        <w:t>ra</w:t>
+      </w:r>
+      <w:proofErr w:type="spellEnd"/>
+      <w:r>
+        <w:rPr>
+          <w:rFonts w:ascii="Courier New" w:eastAsia="Times New Roman" w:hAnsi="Courier New" w:cs="Times New Roman"/>
+          <w:color w:val="6A9955"/>
+          <w:sz w:val="21"/>
+          <w:szCs w:val="21"/>
+        </w:rPr>
+        <w:t xml:space="preserve"> to stack</w:t>
       </w:r>
     </w:p>
     <w:p>
@@ -1017,6 +1206,8 @@
         </w:rPr>
         <w:t xml:space="preserve">    </w:t>
       </w:r>
+      <w:proofErr w:type="spellStart"/>
+      <w:proofErr w:type="gramStart"/>
       <w:r>
         <w:rPr>
           <w:rFonts w:ascii="Courier New" w:eastAsia="Times New Roman" w:hAnsi="Courier New" w:cs="Times New Roman"/>
@@ -1026,6 +1217,8 @@
         </w:rPr>
         <w:t>sw</w:t>
       </w:r>
+      <w:proofErr w:type="spellEnd"/>
+      <w:proofErr w:type="gramEnd"/>
       <w:r>
         <w:rPr>
           <w:rFonts w:ascii="Courier New" w:eastAsia="Times New Roman" w:hAnsi="Courier New" w:cs="Times New Roman"/>
@@ -1071,6 +1264,7 @@
         </w:rPr>
         <w:t>(</w:t>
       </w:r>
+      <w:proofErr w:type="spellStart"/>
       <w:r>
         <w:rPr>
           <w:rFonts w:ascii="Courier New" w:eastAsia="Times New Roman" w:hAnsi="Courier New" w:cs="Times New Roman"/>
@@ -1080,6 +1274,7 @@
         </w:rPr>
         <w:t>sp</w:t>
       </w:r>
+      <w:proofErr w:type="spellEnd"/>
       <w:r>
         <w:rPr>
           <w:rFonts w:ascii="Courier New" w:eastAsia="Times New Roman" w:hAnsi="Courier New" w:cs="Times New Roman"/>
@@ -1119,6 +1314,7 @@
         </w:rPr>
         <w:t xml:space="preserve">    </w:t>
       </w:r>
+      <w:proofErr w:type="gramStart"/>
       <w:r>
         <w:rPr>
           <w:rFonts w:ascii="Courier New" w:eastAsia="Times New Roman" w:hAnsi="Courier New" w:cs="Times New Roman"/>
@@ -1128,6 +1324,7 @@
         </w:rPr>
         <w:t>li</w:t>
       </w:r>
+      <w:proofErr w:type="gramEnd"/>
       <w:r>
         <w:rPr>
           <w:rFonts w:ascii="Courier New" w:eastAsia="Times New Roman" w:hAnsi="Courier New" w:cs="Times New Roman"/>
@@ -1180,7 +1377,27 @@
           <w:sz w:val="21"/>
           <w:szCs w:val="21"/>
         </w:rPr>
-        <w:t># load 1 to a1 i.e a1 = 1</w:t>
+        <w:t xml:space="preserve"># load 1 to a1 </w:t>
+      </w:r>
+      <w:proofErr w:type="spellStart"/>
+      <w:r>
+        <w:rPr>
+          <w:rFonts w:ascii="Courier New" w:eastAsia="Times New Roman" w:hAnsi="Courier New" w:cs="Times New Roman"/>
+          <w:color w:val="6A9955"/>
+          <w:sz w:val="21"/>
+          <w:szCs w:val="21"/>
+        </w:rPr>
+        <w:t>i.e</w:t>
+      </w:r>
+      <w:proofErr w:type="spellEnd"/>
+      <w:r>
+        <w:rPr>
+          <w:rFonts w:ascii="Courier New" w:eastAsia="Times New Roman" w:hAnsi="Courier New" w:cs="Times New Roman"/>
+          <w:color w:val="6A9955"/>
+          <w:sz w:val="21"/>
+          <w:szCs w:val="21"/>
+        </w:rPr>
+        <w:t xml:space="preserve"> a1 = 1</w:t>
       </w:r>
     </w:p>
     <w:p>
@@ -1203,6 +1420,8 @@
         </w:rPr>
         <w:t xml:space="preserve">    </w:t>
       </w:r>
+      <w:proofErr w:type="spellStart"/>
+      <w:proofErr w:type="gramStart"/>
       <w:r>
         <w:rPr>
           <w:rFonts w:ascii="Courier New" w:eastAsia="Times New Roman" w:hAnsi="Courier New" w:cs="Times New Roman"/>
@@ -1212,6 +1431,8 @@
         </w:rPr>
         <w:t>beq</w:t>
       </w:r>
+      <w:proofErr w:type="spellEnd"/>
+      <w:proofErr w:type="gramEnd"/>
       <w:r>
         <w:rPr>
           <w:rFonts w:ascii="Courier New" w:eastAsia="Times New Roman" w:hAnsi="Courier New" w:cs="Times New Roman"/>
@@ -1264,7 +1485,27 @@
           <w:sz w:val="21"/>
           <w:szCs w:val="21"/>
         </w:rPr>
-        <w:t># a0(num) == 0 then jump to done label</w:t>
+        <w:t># a0(</w:t>
+      </w:r>
+      <w:proofErr w:type="spellStart"/>
+      <w:r>
+        <w:rPr>
+          <w:rFonts w:ascii="Courier New" w:eastAsia="Times New Roman" w:hAnsi="Courier New" w:cs="Times New Roman"/>
+          <w:color w:val="6A9955"/>
+          <w:sz w:val="21"/>
+          <w:szCs w:val="21"/>
+        </w:rPr>
+        <w:t>num</w:t>
+      </w:r>
+      <w:proofErr w:type="spellEnd"/>
+      <w:r>
+        <w:rPr>
+          <w:rFonts w:ascii="Courier New" w:eastAsia="Times New Roman" w:hAnsi="Courier New" w:cs="Times New Roman"/>
+          <w:color w:val="6A9955"/>
+          <w:sz w:val="21"/>
+          <w:szCs w:val="21"/>
+        </w:rPr>
+        <w:t>) == 0 then jump to done label</w:t>
       </w:r>
     </w:p>
     <w:p>
@@ -1287,6 +1528,7 @@
         </w:rPr>
         <w:t xml:space="preserve">    </w:t>
       </w:r>
+      <w:proofErr w:type="gramStart"/>
       <w:r>
         <w:rPr>
           <w:rFonts w:ascii="Courier New" w:eastAsia="Times New Roman" w:hAnsi="Courier New" w:cs="Times New Roman"/>
@@ -1296,6 +1538,7 @@
         </w:rPr>
         <w:t>mv</w:t>
       </w:r>
+      <w:proofErr w:type="gramEnd"/>
       <w:r>
         <w:rPr>
           <w:rFonts w:ascii="Courier New" w:eastAsia="Times New Roman" w:hAnsi="Courier New" w:cs="Times New Roman"/>
@@ -1371,6 +1614,8 @@
         </w:rPr>
         <w:t xml:space="preserve">    </w:t>
       </w:r>
+      <w:proofErr w:type="spellStart"/>
+      <w:proofErr w:type="gramStart"/>
       <w:r>
         <w:rPr>
           <w:rFonts w:ascii="Courier New" w:eastAsia="Times New Roman" w:hAnsi="Courier New" w:cs="Times New Roman"/>
@@ -1380,6 +1625,8 @@
         </w:rPr>
         <w:t>addi</w:t>
       </w:r>
+      <w:proofErr w:type="spellEnd"/>
+      <w:proofErr w:type="gramEnd"/>
       <w:r>
         <w:rPr>
           <w:rFonts w:ascii="Courier New" w:eastAsia="Times New Roman" w:hAnsi="Courier New" w:cs="Times New Roman"/>
@@ -1450,7 +1697,27 @@
           <w:sz w:val="21"/>
           <w:szCs w:val="21"/>
         </w:rPr>
-        <w:t># decrement a0(num) by 1</w:t>
+        <w:t># decrement a0(</w:t>
+      </w:r>
+      <w:proofErr w:type="spellStart"/>
+      <w:r>
+        <w:rPr>
+          <w:rFonts w:ascii="Courier New" w:eastAsia="Times New Roman" w:hAnsi="Courier New" w:cs="Times New Roman"/>
+          <w:color w:val="6A9955"/>
+          <w:sz w:val="21"/>
+          <w:szCs w:val="21"/>
+        </w:rPr>
+        <w:t>num</w:t>
+      </w:r>
+      <w:proofErr w:type="spellEnd"/>
+      <w:r>
+        <w:rPr>
+          <w:rFonts w:ascii="Courier New" w:eastAsia="Times New Roman" w:hAnsi="Courier New" w:cs="Times New Roman"/>
+          <w:color w:val="6A9955"/>
+          <w:sz w:val="21"/>
+          <w:szCs w:val="21"/>
+        </w:rPr>
+        <w:t>) by 1</w:t>
       </w:r>
     </w:p>
     <w:p>
@@ -1473,6 +1740,8 @@
         </w:rPr>
         <w:t xml:space="preserve">    </w:t>
       </w:r>
+      <w:proofErr w:type="spellStart"/>
+      <w:proofErr w:type="gramStart"/>
       <w:r>
         <w:rPr>
           <w:rFonts w:ascii="Courier New" w:eastAsia="Times New Roman" w:hAnsi="Courier New" w:cs="Times New Roman"/>
@@ -1482,6 +1751,8 @@
         </w:rPr>
         <w:t>jal</w:t>
       </w:r>
+      <w:proofErr w:type="spellEnd"/>
+      <w:proofErr w:type="gramEnd"/>
       <w:r>
         <w:rPr>
           <w:rFonts w:ascii="Courier New" w:eastAsia="Times New Roman" w:hAnsi="Courier New" w:cs="Times New Roman"/>
@@ -1498,7 +1769,27 @@
           <w:sz w:val="21"/>
           <w:szCs w:val="21"/>
         </w:rPr>
-        <w:t># save the return address and jump back to fact i.e recursion</w:t>
+        <w:t xml:space="preserve"># save the return address and jump back to fact </w:t>
+      </w:r>
+      <w:proofErr w:type="spellStart"/>
+      <w:r>
+        <w:rPr>
+          <w:rFonts w:ascii="Courier New" w:eastAsia="Times New Roman" w:hAnsi="Courier New" w:cs="Times New Roman"/>
+          <w:color w:val="6A9955"/>
+          <w:sz w:val="21"/>
+          <w:szCs w:val="21"/>
+        </w:rPr>
+        <w:t>i.e</w:t>
+      </w:r>
+      <w:proofErr w:type="spellEnd"/>
+      <w:r>
+        <w:rPr>
+          <w:rFonts w:ascii="Courier New" w:eastAsia="Times New Roman" w:hAnsi="Courier New" w:cs="Times New Roman"/>
+          <w:color w:val="6A9955"/>
+          <w:sz w:val="21"/>
+          <w:szCs w:val="21"/>
+        </w:rPr>
+        <w:t xml:space="preserve"> recursion</w:t>
       </w:r>
     </w:p>
     <w:p>
@@ -1521,6 +1812,8 @@
         </w:rPr>
         <w:t xml:space="preserve">    </w:t>
       </w:r>
+      <w:proofErr w:type="spellStart"/>
+      <w:proofErr w:type="gramStart"/>
       <w:r>
         <w:rPr>
           <w:rFonts w:ascii="Courier New" w:eastAsia="Times New Roman" w:hAnsi="Courier New" w:cs="Times New Roman"/>
@@ -1530,6 +1823,8 @@
         </w:rPr>
         <w:t>mul</w:t>
       </w:r>
+      <w:proofErr w:type="spellEnd"/>
+      <w:proofErr w:type="gramEnd"/>
       <w:r>
         <w:rPr>
           <w:rFonts w:ascii="Courier New" w:eastAsia="Times New Roman" w:hAnsi="Courier New" w:cs="Times New Roman"/>
@@ -1626,6 +1921,7 @@
           <w:szCs w:val="21"/>
         </w:rPr>
       </w:pPr>
+      <w:proofErr w:type="gramStart"/>
       <w:r>
         <w:rPr>
           <w:rFonts w:ascii="Courier New" w:eastAsia="Times New Roman" w:hAnsi="Courier New" w:cs="Times New Roman"/>
@@ -1635,6 +1931,7 @@
         </w:rPr>
         <w:t>done</w:t>
       </w:r>
+      <w:proofErr w:type="gramEnd"/>
       <w:r>
         <w:rPr>
           <w:rFonts w:ascii="Courier New" w:eastAsia="Times New Roman" w:hAnsi="Courier New" w:cs="Times New Roman"/>
@@ -1665,6 +1962,8 @@
         </w:rPr>
         <w:t xml:space="preserve">    </w:t>
       </w:r>
+      <w:proofErr w:type="spellStart"/>
+      <w:proofErr w:type="gramStart"/>
       <w:r>
         <w:rPr>
           <w:rFonts w:ascii="Courier New" w:eastAsia="Times New Roman" w:hAnsi="Courier New" w:cs="Times New Roman"/>
@@ -1674,6 +1973,8 @@
         </w:rPr>
         <w:t>lw</w:t>
       </w:r>
+      <w:proofErr w:type="spellEnd"/>
+      <w:proofErr w:type="gramEnd"/>
       <w:r>
         <w:rPr>
           <w:rFonts w:ascii="Courier New" w:eastAsia="Times New Roman" w:hAnsi="Courier New" w:cs="Times New Roman"/>
@@ -1683,6 +1984,7 @@
         </w:rPr>
         <w:t xml:space="preserve"> </w:t>
       </w:r>
+      <w:proofErr w:type="spellStart"/>
       <w:r>
         <w:rPr>
           <w:rFonts w:ascii="Courier New" w:eastAsia="Times New Roman" w:hAnsi="Courier New" w:cs="Times New Roman"/>
@@ -1692,6 +1994,7 @@
         </w:rPr>
         <w:t>ra</w:t>
       </w:r>
+      <w:proofErr w:type="spellEnd"/>
       <w:r>
         <w:rPr>
           <w:rFonts w:ascii="Courier New" w:eastAsia="Times New Roman" w:hAnsi="Courier New" w:cs="Times New Roman"/>
@@ -1719,6 +2022,7 @@
         </w:rPr>
         <w:t>(</w:t>
       </w:r>
+      <w:proofErr w:type="spellStart"/>
       <w:r>
         <w:rPr>
           <w:rFonts w:ascii="Courier New" w:eastAsia="Times New Roman" w:hAnsi="Courier New" w:cs="Times New Roman"/>
@@ -1728,6 +2032,7 @@
         </w:rPr>
         <w:t>sp</w:t>
       </w:r>
+      <w:proofErr w:type="spellEnd"/>
       <w:r>
         <w:rPr>
           <w:rFonts w:ascii="Courier New" w:eastAsia="Times New Roman" w:hAnsi="Courier New" w:cs="Times New Roman"/>
@@ -1744,8 +2049,39 @@
           <w:sz w:val="21"/>
           <w:szCs w:val="21"/>
         </w:rPr>
-        <w:t># load ra with the current value of sp</w:t>
-      </w:r>
+        <w:t xml:space="preserve"># load </w:t>
+      </w:r>
+      <w:proofErr w:type="spellStart"/>
+      <w:r>
+        <w:rPr>
+          <w:rFonts w:ascii="Courier New" w:eastAsia="Times New Roman" w:hAnsi="Courier New" w:cs="Times New Roman"/>
+          <w:color w:val="6A9955"/>
+          <w:sz w:val="21"/>
+          <w:szCs w:val="21"/>
+        </w:rPr>
+        <w:t>ra</w:t>
+      </w:r>
+      <w:proofErr w:type="spellEnd"/>
+      <w:r>
+        <w:rPr>
+          <w:rFonts w:ascii="Courier New" w:eastAsia="Times New Roman" w:hAnsi="Courier New" w:cs="Times New Roman"/>
+          <w:color w:val="6A9955"/>
+          <w:sz w:val="21"/>
+          <w:szCs w:val="21"/>
+        </w:rPr>
+        <w:t xml:space="preserve"> with the current value of </w:t>
+      </w:r>
+      <w:proofErr w:type="spellStart"/>
+      <w:r>
+        <w:rPr>
+          <w:rFonts w:ascii="Courier New" w:eastAsia="Times New Roman" w:hAnsi="Courier New" w:cs="Times New Roman"/>
+          <w:color w:val="6A9955"/>
+          <w:sz w:val="21"/>
+          <w:szCs w:val="21"/>
+        </w:rPr>
+        <w:t>sp</w:t>
+      </w:r>
+      <w:proofErr w:type="spellEnd"/>
     </w:p>
     <w:p>
       <w:pPr>
@@ -1767,6 +2103,8 @@
         </w:rPr>
         <w:t xml:space="preserve">    </w:t>
       </w:r>
+      <w:proofErr w:type="spellStart"/>
+      <w:proofErr w:type="gramStart"/>
       <w:r>
         <w:rPr>
           <w:rFonts w:ascii="Courier New" w:eastAsia="Times New Roman" w:hAnsi="Courier New" w:cs="Times New Roman"/>
@@ -1776,6 +2114,8 @@
         </w:rPr>
         <w:t>lw</w:t>
       </w:r>
+      <w:proofErr w:type="spellEnd"/>
+      <w:proofErr w:type="gramEnd"/>
       <w:r>
         <w:rPr>
           <w:rFonts w:ascii="Courier New" w:eastAsia="Times New Roman" w:hAnsi="Courier New" w:cs="Times New Roman"/>
@@ -1821,6 +2161,7 @@
         </w:rPr>
         <w:t>(</w:t>
       </w:r>
+      <w:proofErr w:type="spellStart"/>
       <w:r>
         <w:rPr>
           <w:rFonts w:ascii="Courier New" w:eastAsia="Times New Roman" w:hAnsi="Courier New" w:cs="Times New Roman"/>
@@ -1830,6 +2171,7 @@
         </w:rPr>
         <w:t>sp</w:t>
       </w:r>
+      <w:proofErr w:type="spellEnd"/>
       <w:r>
         <w:rPr>
           <w:rFonts w:ascii="Courier New" w:eastAsia="Times New Roman" w:hAnsi="Courier New" w:cs="Times New Roman"/>
@@ -1846,7 +2188,27 @@
           <w:sz w:val="21"/>
           <w:szCs w:val="21"/>
         </w:rPr>
-        <w:t># load ra with the value located at address sp+4</w:t>
+        <w:t xml:space="preserve"># load </w:t>
+      </w:r>
+      <w:proofErr w:type="spellStart"/>
+      <w:r>
+        <w:rPr>
+          <w:rFonts w:ascii="Courier New" w:eastAsia="Times New Roman" w:hAnsi="Courier New" w:cs="Times New Roman"/>
+          <w:color w:val="6A9955"/>
+          <w:sz w:val="21"/>
+          <w:szCs w:val="21"/>
+        </w:rPr>
+        <w:t>ra</w:t>
+      </w:r>
+      <w:proofErr w:type="spellEnd"/>
+      <w:r>
+        <w:rPr>
+          <w:rFonts w:ascii="Courier New" w:eastAsia="Times New Roman" w:hAnsi="Courier New" w:cs="Times New Roman"/>
+          <w:color w:val="6A9955"/>
+          <w:sz w:val="21"/>
+          <w:szCs w:val="21"/>
+        </w:rPr>
+        <w:t xml:space="preserve"> with the value located at address sp+4</w:t>
       </w:r>
     </w:p>
     <w:p>
@@ -1869,6 +2231,8 @@
         </w:rPr>
         <w:t xml:space="preserve">    </w:t>
       </w:r>
+      <w:proofErr w:type="spellStart"/>
+      <w:proofErr w:type="gramStart"/>
       <w:r>
         <w:rPr>
           <w:rFonts w:ascii="Courier New" w:eastAsia="Times New Roman" w:hAnsi="Courier New" w:cs="Times New Roman"/>
@@ -1878,6 +2242,8 @@
         </w:rPr>
         <w:t>addi</w:t>
       </w:r>
+      <w:proofErr w:type="spellEnd"/>
+      <w:proofErr w:type="gramEnd"/>
       <w:r>
         <w:rPr>
           <w:rFonts w:ascii="Courier New" w:eastAsia="Times New Roman" w:hAnsi="Courier New" w:cs="Times New Roman"/>
@@ -1887,6 +2253,7 @@
         </w:rPr>
         <w:t xml:space="preserve"> </w:t>
       </w:r>
+      <w:proofErr w:type="spellStart"/>
       <w:r>
         <w:rPr>
           <w:rFonts w:ascii="Courier New" w:eastAsia="Times New Roman" w:hAnsi="Courier New" w:cs="Times New Roman"/>
@@ -1896,6 +2263,7 @@
         </w:rPr>
         <w:t>sp</w:t>
       </w:r>
+      <w:proofErr w:type="spellEnd"/>
       <w:r>
         <w:rPr>
           <w:rFonts w:ascii="Courier New" w:eastAsia="Times New Roman" w:hAnsi="Courier New" w:cs="Times New Roman"/>
@@ -1905,6 +2273,7 @@
         </w:rPr>
         <w:t xml:space="preserve">, </w:t>
       </w:r>
+      <w:proofErr w:type="spellStart"/>
       <w:r>
         <w:rPr>
           <w:rFonts w:ascii="Courier New" w:eastAsia="Times New Roman" w:hAnsi="Courier New" w:cs="Times New Roman"/>
@@ -1914,6 +2283,7 @@
         </w:rPr>
         <w:t>sp</w:t>
       </w:r>
+      <w:proofErr w:type="spellEnd"/>
       <w:r>
         <w:rPr>
           <w:rFonts w:ascii="Courier New" w:eastAsia="Times New Roman" w:hAnsi="Courier New" w:cs="Times New Roman"/>
@@ -1948,7 +2318,27 @@
           <w:sz w:val="21"/>
           <w:szCs w:val="21"/>
         </w:rPr>
-        <w:t># increment stack or deallocate space</w:t>
+        <w:t xml:space="preserve"># increment stack or </w:t>
+      </w:r>
+      <w:proofErr w:type="spellStart"/>
+      <w:r>
+        <w:rPr>
+          <w:rFonts w:ascii="Courier New" w:eastAsia="Times New Roman" w:hAnsi="Courier New" w:cs="Times New Roman"/>
+          <w:color w:val="6A9955"/>
+          <w:sz w:val="21"/>
+          <w:szCs w:val="21"/>
+        </w:rPr>
+        <w:t>deallocate</w:t>
+      </w:r>
+      <w:proofErr w:type="spellEnd"/>
+      <w:r>
+        <w:rPr>
+          <w:rFonts w:ascii="Courier New" w:eastAsia="Times New Roman" w:hAnsi="Courier New" w:cs="Times New Roman"/>
+          <w:color w:val="6A9955"/>
+          <w:sz w:val="21"/>
+          <w:szCs w:val="21"/>
+        </w:rPr>
+        <w:t xml:space="preserve"> space</w:t>
       </w:r>
     </w:p>
     <w:p>
@@ -1971,6 +2361,8 @@
         </w:rPr>
         <w:t xml:space="preserve">    </w:t>
       </w:r>
+      <w:proofErr w:type="spellStart"/>
+      <w:proofErr w:type="gramStart"/>
       <w:r>
         <w:rPr>
           <w:rFonts w:ascii="Courier New" w:eastAsia="Times New Roman" w:hAnsi="Courier New" w:cs="Times New Roman"/>
@@ -1980,6 +2372,8 @@
         </w:rPr>
         <w:t>jr</w:t>
       </w:r>
+      <w:proofErr w:type="spellEnd"/>
+      <w:proofErr w:type="gramEnd"/>
       <w:r>
         <w:rPr>
           <w:rFonts w:ascii="Courier New" w:eastAsia="Times New Roman" w:hAnsi="Courier New" w:cs="Times New Roman"/>
@@ -1989,6 +2383,7 @@
         </w:rPr>
         <w:t xml:space="preserve"> </w:t>
       </w:r>
+      <w:proofErr w:type="spellStart"/>
       <w:r>
         <w:rPr>
           <w:rFonts w:ascii="Courier New" w:eastAsia="Times New Roman" w:hAnsi="Courier New" w:cs="Times New Roman"/>
@@ -1998,6 +2393,7 @@
         </w:rPr>
         <w:t>ra</w:t>
       </w:r>
+      <w:proofErr w:type="spellEnd"/>
       <w:r>
         <w:rPr>
           <w:rFonts w:ascii="Courier New" w:eastAsia="Times New Roman" w:hAnsi="Courier New" w:cs="Times New Roman"/>
@@ -2040,6 +2436,7 @@
           <w:szCs w:val="21"/>
         </w:rPr>
       </w:pPr>
+      <w:proofErr w:type="gramStart"/>
       <w:r>
         <w:rPr>
           <w:rFonts w:ascii="Courier New" w:eastAsia="Times New Roman" w:hAnsi="Courier New" w:cs="Times New Roman"/>
@@ -2049,6 +2446,7 @@
         </w:rPr>
         <w:t>exit</w:t>
       </w:r>
+      <w:proofErr w:type="gramEnd"/>
       <w:r>
         <w:rPr>
           <w:rFonts w:ascii="Courier New" w:eastAsia="Times New Roman" w:hAnsi="Courier New" w:cs="Times New Roman"/>
@@ -2077,8 +2475,11 @@
           <w:sz w:val="21"/>
           <w:szCs w:val="21"/>
         </w:rPr>
+        <w:lastRenderedPageBreak/>
         <w:t xml:space="preserve">    </w:t>
       </w:r>
+      <w:proofErr w:type="spellStart"/>
+      <w:proofErr w:type="gramStart"/>
       <w:r>
         <w:rPr>
           <w:rFonts w:ascii="Courier New" w:eastAsia="Times New Roman" w:hAnsi="Courier New" w:cs="Times New Roman"/>
@@ -2088,6 +2489,8 @@
         </w:rPr>
         <w:t>addi</w:t>
       </w:r>
+      <w:proofErr w:type="spellEnd"/>
+      <w:proofErr w:type="gramEnd"/>
       <w:r>
         <w:rPr>
           <w:rFonts w:ascii="Courier New" w:eastAsia="Times New Roman" w:hAnsi="Courier New" w:cs="Times New Roman"/>
@@ -2158,7 +2561,27 @@
           <w:sz w:val="21"/>
           <w:szCs w:val="21"/>
         </w:rPr>
-        <w:t># a0 = 1 means to  print integer when ecall executes</w:t>
+        <w:t xml:space="preserve"># a0 = 1 means to  print integer when </w:t>
+      </w:r>
+      <w:proofErr w:type="spellStart"/>
+      <w:r>
+        <w:rPr>
+          <w:rFonts w:ascii="Courier New" w:eastAsia="Times New Roman" w:hAnsi="Courier New" w:cs="Times New Roman"/>
+          <w:color w:val="6A9955"/>
+          <w:sz w:val="21"/>
+          <w:szCs w:val="21"/>
+        </w:rPr>
+        <w:t>ecall</w:t>
+      </w:r>
+      <w:proofErr w:type="spellEnd"/>
+      <w:r>
+        <w:rPr>
+          <w:rFonts w:ascii="Courier New" w:eastAsia="Times New Roman" w:hAnsi="Courier New" w:cs="Times New Roman"/>
+          <w:color w:val="6A9955"/>
+          <w:sz w:val="21"/>
+          <w:szCs w:val="21"/>
+        </w:rPr>
+        <w:t xml:space="preserve"> executes</w:t>
       </w:r>
     </w:p>
     <w:p>
@@ -2179,9 +2602,10 @@
           <w:sz w:val="21"/>
           <w:szCs w:val="21"/>
         </w:rPr>
-        <w:lastRenderedPageBreak/>
         <w:t xml:space="preserve">    </w:t>
       </w:r>
+      <w:proofErr w:type="spellStart"/>
+      <w:proofErr w:type="gramStart"/>
       <w:r>
         <w:rPr>
           <w:rFonts w:ascii="Courier New" w:eastAsia="Times New Roman" w:hAnsi="Courier New" w:cs="Times New Roman"/>
@@ -2191,6 +2615,8 @@
         </w:rPr>
         <w:t>ecall</w:t>
       </w:r>
+      <w:proofErr w:type="spellEnd"/>
+      <w:proofErr w:type="gramEnd"/>
       <w:r>
         <w:rPr>
           <w:rFonts w:ascii="Courier New" w:eastAsia="Times New Roman" w:hAnsi="Courier New" w:cs="Times New Roman"/>
@@ -2230,6 +2656,8 @@
         </w:rPr>
         <w:t xml:space="preserve">    </w:t>
       </w:r>
+      <w:proofErr w:type="spellStart"/>
+      <w:proofErr w:type="gramStart"/>
       <w:r>
         <w:rPr>
           <w:rFonts w:ascii="Courier New" w:eastAsia="Times New Roman" w:hAnsi="Courier New" w:cs="Times New Roman"/>
@@ -2239,6 +2667,8 @@
         </w:rPr>
         <w:t>addi</w:t>
       </w:r>
+      <w:proofErr w:type="spellEnd"/>
+      <w:proofErr w:type="gramEnd"/>
       <w:r>
         <w:rPr>
           <w:rFonts w:ascii="Courier New" w:eastAsia="Times New Roman" w:hAnsi="Courier New" w:cs="Times New Roman"/>
@@ -2327,7 +2757,27 @@
           <w:sz w:val="21"/>
           <w:szCs w:val="21"/>
         </w:rPr>
-        <w:t># load in ascii code for new line</w:t>
+        <w:t xml:space="preserve"># load in </w:t>
+      </w:r>
+      <w:proofErr w:type="spellStart"/>
+      <w:r>
+        <w:rPr>
+          <w:rFonts w:ascii="Courier New" w:eastAsia="Times New Roman" w:hAnsi="Courier New" w:cs="Times New Roman"/>
+          <w:color w:val="6A9955"/>
+          <w:sz w:val="21"/>
+          <w:szCs w:val="21"/>
+        </w:rPr>
+        <w:t>ascii</w:t>
+      </w:r>
+      <w:proofErr w:type="spellEnd"/>
+      <w:r>
+        <w:rPr>
+          <w:rFonts w:ascii="Courier New" w:eastAsia="Times New Roman" w:hAnsi="Courier New" w:cs="Times New Roman"/>
+          <w:color w:val="6A9955"/>
+          <w:sz w:val="21"/>
+          <w:szCs w:val="21"/>
+        </w:rPr>
+        <w:t xml:space="preserve"> code for new line</w:t>
       </w:r>
     </w:p>
     <w:p>
@@ -2350,6 +2800,8 @@
         </w:rPr>
         <w:t xml:space="preserve">    </w:t>
       </w:r>
+      <w:proofErr w:type="spellStart"/>
+      <w:proofErr w:type="gramStart"/>
       <w:r>
         <w:rPr>
           <w:rFonts w:ascii="Courier New" w:eastAsia="Times New Roman" w:hAnsi="Courier New" w:cs="Times New Roman"/>
@@ -2359,6 +2811,8 @@
         </w:rPr>
         <w:t>addi</w:t>
       </w:r>
+      <w:proofErr w:type="spellEnd"/>
+      <w:proofErr w:type="gramEnd"/>
       <w:r>
         <w:rPr>
           <w:rFonts w:ascii="Courier New" w:eastAsia="Times New Roman" w:hAnsi="Courier New" w:cs="Times New Roman"/>
@@ -2443,6 +2897,8 @@
         </w:rPr>
         <w:t xml:space="preserve">    </w:t>
       </w:r>
+      <w:proofErr w:type="spellStart"/>
+      <w:proofErr w:type="gramStart"/>
       <w:r>
         <w:rPr>
           <w:rFonts w:ascii="Courier New" w:eastAsia="Times New Roman" w:hAnsi="Courier New" w:cs="Times New Roman"/>
@@ -2452,6 +2908,8 @@
         </w:rPr>
         <w:t>ecall</w:t>
       </w:r>
+      <w:proofErr w:type="spellEnd"/>
+      <w:proofErr w:type="gramEnd"/>
     </w:p>
     <w:p>
       <w:pPr>
@@ -2473,6 +2931,8 @@
         </w:rPr>
         <w:t xml:space="preserve">    </w:t>
       </w:r>
+      <w:proofErr w:type="spellStart"/>
+      <w:proofErr w:type="gramStart"/>
       <w:r>
         <w:rPr>
           <w:rFonts w:ascii="Courier New" w:eastAsia="Times New Roman" w:hAnsi="Courier New" w:cs="Times New Roman"/>
@@ -2482,6 +2942,8 @@
         </w:rPr>
         <w:t>addi</w:t>
       </w:r>
+      <w:proofErr w:type="spellEnd"/>
+      <w:proofErr w:type="gramEnd"/>
       <w:r>
         <w:rPr>
           <w:rFonts w:ascii="Courier New" w:eastAsia="Times New Roman" w:hAnsi="Courier New" w:cs="Times New Roman"/>
@@ -2566,6 +3028,8 @@
         </w:rPr>
         <w:t xml:space="preserve">    </w:t>
       </w:r>
+      <w:proofErr w:type="spellStart"/>
+      <w:proofErr w:type="gramStart"/>
       <w:r>
         <w:rPr>
           <w:rFonts w:ascii="Courier New" w:eastAsia="Times New Roman" w:hAnsi="Courier New" w:cs="Times New Roman"/>
@@ -2575,6 +3039,8 @@
         </w:rPr>
         <w:t>ecall</w:t>
       </w:r>
+      <w:proofErr w:type="spellEnd"/>
+      <w:proofErr w:type="gramEnd"/>
       <w:r>
         <w:rPr>
           <w:rFonts w:ascii="Courier New" w:eastAsia="Times New Roman" w:hAnsi="Courier New" w:cs="Times New Roman"/>
@@ -2626,7 +3092,39 @@
           <w:sz w:val="24"/>
           <w:szCs w:val="24"/>
         </w:rPr>
-        <w:t>I have created diagram by using lucid.app where status of stack for every call of factorial function is shown. You can zoom in the below pic to see that in every factorial call we are storing return address ra and s0 (which is actually a0)</w:t>
+        <w:t xml:space="preserve">I have created diagram by using </w:t>
+      </w:r>
+      <w:proofErr w:type="spellStart"/>
+      <w:r>
+        <w:rPr>
+          <w:sz w:val="24"/>
+          <w:szCs w:val="24"/>
+        </w:rPr>
+        <w:t>lucid.app</w:t>
+      </w:r>
+      <w:proofErr w:type="spellEnd"/>
+      <w:r>
+        <w:rPr>
+          <w:sz w:val="24"/>
+          <w:szCs w:val="24"/>
+        </w:rPr>
+        <w:t xml:space="preserve"> where status of stack for every call of factorial function is shown. You can zoom in the below pic to see that in every factorial call we are storing return address </w:t>
+      </w:r>
+      <w:proofErr w:type="spellStart"/>
+      <w:r>
+        <w:rPr>
+          <w:sz w:val="24"/>
+          <w:szCs w:val="24"/>
+        </w:rPr>
+        <w:t>ra</w:t>
+      </w:r>
+      <w:proofErr w:type="spellEnd"/>
+      <w:r>
+        <w:rPr>
+          <w:sz w:val="24"/>
+          <w:szCs w:val="24"/>
+        </w:rPr>
+        <w:t xml:space="preserve"> and s0 (which is actually a0)</w:t>
       </w:r>
       <w:r>
         <w:rPr>
@@ -2663,214 +3161,6 @@
                 <pic:pic xmlns:pic="http://schemas.openxmlformats.org/drawingml/2006/picture">
                   <pic:nvPicPr>
                     <pic:cNvPr id="5" name="stack1.png"/>
-                    <pic:cNvPicPr/>
-                  </pic:nvPicPr>
-                  <pic:blipFill>
-                    <a:blip r:embed="rId5" cstate="print">
-                      <a:extLst>
-                        <a:ext uri="{28A0092B-C50C-407E-A947-70E740481C1C}">
-                          <a14:useLocalDpi xmlns:a14="http://schemas.microsoft.com/office/drawing/2010/main" val="0"/>
-                        </a:ext>
-                      </a:extLst>
-                    </a:blip>
-                    <a:stretch>
-                      <a:fillRect/>
-                    </a:stretch>
-                  </pic:blipFill>
-                  <pic:spPr>
-                    <a:xfrm>
-                      <a:off x="0" y="0"/>
-                      <a:ext cx="5943600" cy="3497580"/>
-                    </a:xfrm>
-                    <a:prstGeom prst="rect">
-                      <a:avLst/>
-                    </a:prstGeom>
-                  </pic:spPr>
-                </pic:pic>
-              </a:graphicData>
-            </a:graphic>
-          </wp:inline>
-        </w:drawing>
-      </w:r>
-    </w:p>
-    <w:p>
-      <w:pPr>
-        <w:rPr>
-          <w:sz w:val="24"/>
-          <w:szCs w:val="24"/>
-        </w:rPr>
-      </w:pPr>
-      <w:r>
-        <w:rPr>
-          <w:b/>
-          <w:sz w:val="24"/>
-          <w:szCs w:val="24"/>
-        </w:rPr>
-        <w:t>Note:</w:t>
-      </w:r>
-      <w:r>
-        <w:rPr>
-          <w:b/>
-          <w:sz w:val="24"/>
-          <w:szCs w:val="24"/>
-        </w:rPr>
-        <w:t xml:space="preserve"> </w:t>
-      </w:r>
-      <w:r>
-        <w:rPr>
-          <w:sz w:val="24"/>
-          <w:szCs w:val="24"/>
-        </w:rPr>
-        <w:t>For the sake of simplicity of understanding</w:t>
-      </w:r>
-      <w:r>
-        <w:rPr>
-          <w:sz w:val="24"/>
-          <w:szCs w:val="24"/>
-        </w:rPr>
-        <w:t>,</w:t>
-      </w:r>
-      <w:r>
-        <w:rPr>
-          <w:sz w:val="24"/>
-          <w:szCs w:val="24"/>
-        </w:rPr>
-        <w:t xml:space="preserve"> I have assumed that stack is starting from 0x1000 in the figure above.</w:t>
-      </w:r>
-    </w:p>
-    <w:p>
-      <w:pPr>
-        <w:rPr>
-          <w:sz w:val="24"/>
-          <w:szCs w:val="24"/>
-        </w:rPr>
-      </w:pPr>
-      <w:r>
-        <w:rPr>
-          <w:sz w:val="24"/>
-          <w:szCs w:val="24"/>
-        </w:rPr>
-        <w:t xml:space="preserve">When a0 = 0, we stop pushing to stack and jump to done label. Inside done, we are loading back the values from the stack to ra and s0 registers. Then incrementing the stack or deallocating the space and after that </w:t>
-      </w:r>
-      <w:r>
-        <w:rPr>
-          <w:sz w:val="24"/>
-          <w:szCs w:val="24"/>
-        </w:rPr>
-        <w:t>program</w:t>
-      </w:r>
-      <w:r>
-        <w:rPr>
-          <w:sz w:val="24"/>
-          <w:szCs w:val="24"/>
-        </w:rPr>
-        <w:t xml:space="preserve"> </w:t>
-      </w:r>
-      <w:r>
-        <w:rPr>
-          <w:sz w:val="24"/>
-          <w:szCs w:val="24"/>
-        </w:rPr>
-        <w:t>jump to the value of ra. Then multiplying s0 with a1</w:t>
-      </w:r>
-      <w:r>
-        <w:rPr>
-          <w:sz w:val="24"/>
-          <w:szCs w:val="24"/>
-        </w:rPr>
-        <w:t xml:space="preserve"> will give factorial of num </w:t>
-      </w:r>
-      <w:r>
-        <w:rPr>
-          <w:sz w:val="24"/>
-          <w:szCs w:val="24"/>
-        </w:rPr>
-        <w:t>as shown in the diagram below</w:t>
-      </w:r>
-      <w:r>
-        <w:rPr>
-          <w:sz w:val="24"/>
-          <w:szCs w:val="24"/>
-        </w:rPr>
-        <w:t xml:space="preserve"> </w:t>
-      </w:r>
-      <w:r>
-        <w:rPr>
-          <w:sz w:val="24"/>
-          <w:szCs w:val="24"/>
-        </w:rPr>
-        <w:t xml:space="preserve">which is </w:t>
-      </w:r>
-      <w:r>
-        <w:rPr>
-          <w:sz w:val="24"/>
-          <w:szCs w:val="24"/>
-        </w:rPr>
-        <w:t>created by using lucid.app</w:t>
-      </w:r>
-      <w:r>
-        <w:rPr>
-          <w:sz w:val="24"/>
-          <w:szCs w:val="24"/>
-        </w:rPr>
-        <w:t>.</w:t>
-      </w:r>
-      <w:r>
-        <w:rPr>
-          <w:sz w:val="24"/>
-          <w:szCs w:val="24"/>
-        </w:rPr>
-        <w:t xml:space="preserve"> </w:t>
-      </w:r>
-      <w:r>
-        <w:rPr>
-          <w:sz w:val="24"/>
-          <w:szCs w:val="24"/>
-        </w:rPr>
-        <w:t>(P</w:t>
-      </w:r>
-      <w:r>
-        <w:rPr>
-          <w:sz w:val="24"/>
-          <w:szCs w:val="24"/>
-        </w:rPr>
-        <w:t xml:space="preserve">lease </w:t>
-      </w:r>
-      <w:r>
-        <w:rPr>
-          <w:sz w:val="24"/>
-          <w:szCs w:val="24"/>
-        </w:rPr>
-        <w:t>zoom in the diagram for better view)</w:t>
-      </w:r>
-    </w:p>
-    <w:p>
-      <w:pPr>
-        <w:rPr>
-          <w:sz w:val="24"/>
-          <w:szCs w:val="24"/>
-        </w:rPr>
-      </w:pPr>
-      <w:r>
-        <w:rPr>
-          <w:noProof/>
-          <w:sz w:val="24"/>
-          <w:szCs w:val="24"/>
-        </w:rPr>
-        <w:lastRenderedPageBreak/>
-        <w:drawing>
-          <wp:inline distT="0" distB="0" distL="0" distR="0">
-            <wp:extent cx="5943600" cy="3497580"/>
-            <wp:effectExtent l="0" t="0" r="0" b="7620"/>
-            <wp:docPr id="6" name="Picture 6"/>
-            <wp:cNvGraphicFramePr>
-              <a:graphicFrameLocks xmlns:a="http://schemas.openxmlformats.org/drawingml/2006/main" noChangeAspect="1"/>
-            </wp:cNvGraphicFramePr>
-            <a:graphic xmlns:a="http://schemas.openxmlformats.org/drawingml/2006/main">
-              <a:graphicData uri="http://schemas.openxmlformats.org/drawingml/2006/picture">
-                <pic:pic xmlns:pic="http://schemas.openxmlformats.org/drawingml/2006/picture">
-                  <pic:nvPicPr>
-                    <pic:cNvPr id="6" name="stack2.png"/>
                     <pic:cNvPicPr/>
                   </pic:nvPicPr>
                   <pic:blipFill>
@@ -2900,6 +3190,287 @@
           </wp:inline>
         </w:drawing>
       </w:r>
+    </w:p>
+    <w:p>
+      <w:pPr>
+        <w:rPr>
+          <w:sz w:val="24"/>
+          <w:szCs w:val="24"/>
+        </w:rPr>
+      </w:pPr>
+      <w:r>
+        <w:rPr>
+          <w:b/>
+          <w:sz w:val="24"/>
+          <w:szCs w:val="24"/>
+        </w:rPr>
+        <w:t>Note:</w:t>
+      </w:r>
+      <w:r>
+        <w:rPr>
+          <w:b/>
+          <w:sz w:val="24"/>
+          <w:szCs w:val="24"/>
+        </w:rPr>
+        <w:t xml:space="preserve"> </w:t>
+      </w:r>
+      <w:r>
+        <w:rPr>
+          <w:sz w:val="24"/>
+          <w:szCs w:val="24"/>
+        </w:rPr>
+        <w:t>For the sake of simplicity of understanding</w:t>
+      </w:r>
+      <w:r>
+        <w:rPr>
+          <w:sz w:val="24"/>
+          <w:szCs w:val="24"/>
+        </w:rPr>
+        <w:t>,</w:t>
+      </w:r>
+      <w:r>
+        <w:rPr>
+          <w:sz w:val="24"/>
+          <w:szCs w:val="24"/>
+        </w:rPr>
+        <w:t xml:space="preserve"> I have assumed that stack is starting from 0x1000 in the figure above.</w:t>
+      </w:r>
+    </w:p>
+    <w:p>
+      <w:pPr>
+        <w:rPr>
+          <w:sz w:val="24"/>
+          <w:szCs w:val="24"/>
+        </w:rPr>
+      </w:pPr>
+      <w:r>
+        <w:rPr>
+          <w:sz w:val="24"/>
+          <w:szCs w:val="24"/>
+        </w:rPr>
+        <w:t xml:space="preserve">When a0 = 0, we stop pushing to stack and jump to done label. Inside done, we are loading back the values from the stack to </w:t>
+      </w:r>
+      <w:proofErr w:type="spellStart"/>
+      <w:r>
+        <w:rPr>
+          <w:sz w:val="24"/>
+          <w:szCs w:val="24"/>
+        </w:rPr>
+        <w:t>ra</w:t>
+      </w:r>
+      <w:proofErr w:type="spellEnd"/>
+      <w:r>
+        <w:rPr>
+          <w:sz w:val="24"/>
+          <w:szCs w:val="24"/>
+        </w:rPr>
+        <w:t xml:space="preserve"> and s0 registers. Then incrementing the stack or </w:t>
+      </w:r>
+      <w:proofErr w:type="spellStart"/>
+      <w:r>
+        <w:rPr>
+          <w:sz w:val="24"/>
+          <w:szCs w:val="24"/>
+        </w:rPr>
+        <w:t>deallocating</w:t>
+      </w:r>
+      <w:proofErr w:type="spellEnd"/>
+      <w:r>
+        <w:rPr>
+          <w:sz w:val="24"/>
+          <w:szCs w:val="24"/>
+        </w:rPr>
+        <w:t xml:space="preserve"> the space and after that </w:t>
+      </w:r>
+      <w:r>
+        <w:rPr>
+          <w:sz w:val="24"/>
+          <w:szCs w:val="24"/>
+        </w:rPr>
+        <w:t>program</w:t>
+      </w:r>
+      <w:r>
+        <w:rPr>
+          <w:sz w:val="24"/>
+          <w:szCs w:val="24"/>
+        </w:rPr>
+        <w:t xml:space="preserve"> </w:t>
+      </w:r>
+      <w:r>
+        <w:rPr>
+          <w:sz w:val="24"/>
+          <w:szCs w:val="24"/>
+        </w:rPr>
+        <w:t xml:space="preserve">jump to the value of </w:t>
+      </w:r>
+      <w:proofErr w:type="spellStart"/>
+      <w:r>
+        <w:rPr>
+          <w:sz w:val="24"/>
+          <w:szCs w:val="24"/>
+        </w:rPr>
+        <w:t>ra.</w:t>
+      </w:r>
+      <w:proofErr w:type="spellEnd"/>
+      <w:r>
+        <w:rPr>
+          <w:sz w:val="24"/>
+          <w:szCs w:val="24"/>
+        </w:rPr>
+        <w:t xml:space="preserve"> Then multiplying s0 with a1</w:t>
+      </w:r>
+      <w:r>
+        <w:rPr>
+          <w:sz w:val="24"/>
+          <w:szCs w:val="24"/>
+        </w:rPr>
+        <w:t xml:space="preserve"> will give factorial of </w:t>
+      </w:r>
+      <w:proofErr w:type="spellStart"/>
+      <w:r>
+        <w:rPr>
+          <w:sz w:val="24"/>
+          <w:szCs w:val="24"/>
+        </w:rPr>
+        <w:t>num</w:t>
+      </w:r>
+      <w:proofErr w:type="spellEnd"/>
+      <w:r>
+        <w:rPr>
+          <w:sz w:val="24"/>
+          <w:szCs w:val="24"/>
+        </w:rPr>
+        <w:t xml:space="preserve"> </w:t>
+      </w:r>
+      <w:r>
+        <w:rPr>
+          <w:sz w:val="24"/>
+          <w:szCs w:val="24"/>
+        </w:rPr>
+        <w:t>as shown in the diagram below</w:t>
+      </w:r>
+      <w:r>
+        <w:rPr>
+          <w:sz w:val="24"/>
+          <w:szCs w:val="24"/>
+        </w:rPr>
+        <w:t xml:space="preserve"> </w:t>
+      </w:r>
+      <w:r>
+        <w:rPr>
+          <w:sz w:val="24"/>
+          <w:szCs w:val="24"/>
+        </w:rPr>
+        <w:t xml:space="preserve">which is </w:t>
+      </w:r>
+      <w:r>
+        <w:rPr>
+          <w:sz w:val="24"/>
+          <w:szCs w:val="24"/>
+        </w:rPr>
+        <w:t xml:space="preserve">created by using </w:t>
+      </w:r>
+      <w:proofErr w:type="spellStart"/>
+      <w:r>
+        <w:rPr>
+          <w:sz w:val="24"/>
+          <w:szCs w:val="24"/>
+        </w:rPr>
+        <w:t>lucid.app</w:t>
+      </w:r>
+      <w:proofErr w:type="spellEnd"/>
+      <w:r>
+        <w:rPr>
+          <w:sz w:val="24"/>
+          <w:szCs w:val="24"/>
+        </w:rPr>
+        <w:t>.</w:t>
+      </w:r>
+      <w:r>
+        <w:rPr>
+          <w:sz w:val="24"/>
+          <w:szCs w:val="24"/>
+        </w:rPr>
+        <w:t xml:space="preserve"> </w:t>
+      </w:r>
+      <w:r>
+        <w:rPr>
+          <w:sz w:val="24"/>
+          <w:szCs w:val="24"/>
+        </w:rPr>
+        <w:t>(P</w:t>
+      </w:r>
+      <w:r>
+        <w:rPr>
+          <w:sz w:val="24"/>
+          <w:szCs w:val="24"/>
+        </w:rPr>
+        <w:t xml:space="preserve">lease </w:t>
+      </w:r>
+      <w:r>
+        <w:rPr>
+          <w:sz w:val="24"/>
+          <w:szCs w:val="24"/>
+        </w:rPr>
+        <w:t>zoom in the diagram for better view)</w:t>
+      </w:r>
+    </w:p>
+    <w:p>
+      <w:pPr>
+        <w:rPr>
+          <w:sz w:val="24"/>
+          <w:szCs w:val="24"/>
+        </w:rPr>
+      </w:pPr>
+      <w:r>
+        <w:rPr>
+          <w:noProof/>
+          <w:sz w:val="24"/>
+          <w:szCs w:val="24"/>
+        </w:rPr>
+        <w:lastRenderedPageBreak/>
+        <w:drawing>
+          <wp:inline distT="0" distB="0" distL="0" distR="0">
+            <wp:extent cx="5943600" cy="3497580"/>
+            <wp:effectExtent l="0" t="0" r="0" b="7620"/>
+            <wp:docPr id="6" name="Picture 6"/>
+            <wp:cNvGraphicFramePr>
+              <a:graphicFrameLocks xmlns:a="http://schemas.openxmlformats.org/drawingml/2006/main" noChangeAspect="1"/>
+            </wp:cNvGraphicFramePr>
+            <a:graphic xmlns:a="http://schemas.openxmlformats.org/drawingml/2006/main">
+              <a:graphicData uri="http://schemas.openxmlformats.org/drawingml/2006/picture">
+                <pic:pic xmlns:pic="http://schemas.openxmlformats.org/drawingml/2006/picture">
+                  <pic:nvPicPr>
+                    <pic:cNvPr id="6" name="stack2.png"/>
+                    <pic:cNvPicPr/>
+                  </pic:nvPicPr>
+                  <pic:blipFill>
+                    <a:blip r:embed="rId7" cstate="print">
+                      <a:extLst>
+                        <a:ext uri="{28A0092B-C50C-407E-A947-70E740481C1C}">
+                          <a14:useLocalDpi xmlns:a14="http://schemas.microsoft.com/office/drawing/2010/main" val="0"/>
+                        </a:ext>
+                      </a:extLst>
+                    </a:blip>
+                    <a:stretch>
+                      <a:fillRect/>
+                    </a:stretch>
+                  </pic:blipFill>
+                  <pic:spPr>
+                    <a:xfrm>
+                      <a:off x="0" y="0"/>
+                      <a:ext cx="5943600" cy="3497580"/>
+                    </a:xfrm>
+                    <a:prstGeom prst="rect">
+                      <a:avLst/>
+                    </a:prstGeom>
+                  </pic:spPr>
+                </pic:pic>
+              </a:graphicData>
+            </a:graphic>
+          </wp:inline>
+        </w:drawing>
+      </w:r>
       <w:r>
         <w:rPr>
           <w:sz w:val="24"/>
@@ -2937,14 +3508,32 @@
           <w:sz w:val="24"/>
           <w:szCs w:val="24"/>
         </w:rPr>
-        <w:t>I have run the above code using v</w:t>
-      </w:r>
-      <w:r>
-        <w:rPr>
-          <w:sz w:val="24"/>
-          <w:szCs w:val="24"/>
-        </w:rPr>
-        <w:t>enus and also using –cc flag to see if it is following RISCV-conventions or not.</w:t>
+        <w:t xml:space="preserve">I have run the above code using </w:t>
+      </w:r>
+      <w:proofErr w:type="spellStart"/>
+      <w:proofErr w:type="gramStart"/>
+      <w:r>
+        <w:rPr>
+          <w:sz w:val="24"/>
+          <w:szCs w:val="24"/>
+        </w:rPr>
+        <w:t>v</w:t>
+      </w:r>
+      <w:r>
+        <w:rPr>
+          <w:sz w:val="24"/>
+          <w:szCs w:val="24"/>
+        </w:rPr>
+        <w:t>enus</w:t>
+      </w:r>
+      <w:proofErr w:type="spellEnd"/>
+      <w:proofErr w:type="gramEnd"/>
+      <w:r>
+        <w:rPr>
+          <w:sz w:val="24"/>
+          <w:szCs w:val="24"/>
+        </w:rPr>
+        <w:t xml:space="preserve"> and also using –cc flag to see if it is following RISCV-conventions or not.</w:t>
       </w:r>
     </w:p>
     <w:p>
@@ -2976,7 +3565,7 @@
                     <pic:cNvPicPr/>
                   </pic:nvPicPr>
                   <pic:blipFill>
-                    <a:blip r:embed="rId7">
+                    <a:blip r:embed="rId8">
                       <a:extLst>
                         <a:ext uri="{28A0092B-C50C-407E-A947-70E740481C1C}">
                           <a14:useLocalDpi xmlns:a14="http://schemas.microsoft.com/office/drawing/2010/main" val="0"/>
@@ -3170,6 +3759,7 @@
           <w:szCs w:val="21"/>
         </w:rPr>
       </w:pPr>
+      <w:proofErr w:type="gramStart"/>
       <w:r>
         <w:rPr>
           <w:rFonts w:ascii="Courier New" w:eastAsia="Times New Roman" w:hAnsi="Courier New" w:cs="Times New Roman"/>
@@ -3186,7 +3776,17 @@
           <w:sz w:val="21"/>
           <w:szCs w:val="21"/>
         </w:rPr>
-        <w:t>(_start)</w:t>
+        <w:t>(</w:t>
+      </w:r>
+      <w:proofErr w:type="gramEnd"/>
+      <w:r>
+        <w:rPr>
+          <w:rFonts w:ascii="Courier New" w:eastAsia="Times New Roman" w:hAnsi="Courier New" w:cs="Times New Roman"/>
+          <w:color w:val="CCCCCC"/>
+          <w:sz w:val="21"/>
+          <w:szCs w:val="21"/>
+        </w:rPr>
+        <w:t>_start)</w:t>
       </w:r>
     </w:p>
     <w:p>
@@ -3315,7 +3915,17 @@
           <w:sz w:val="21"/>
           <w:szCs w:val="21"/>
         </w:rPr>
-        <w:t>.text</w:t>
+        <w:t>.</w:t>
+      </w:r>
+      <w:proofErr w:type="gramStart"/>
+      <w:r>
+        <w:rPr>
+          <w:rFonts w:ascii="Courier New" w:eastAsia="Times New Roman" w:hAnsi="Courier New" w:cs="Times New Roman"/>
+          <w:color w:val="9CDCFE"/>
+          <w:sz w:val="21"/>
+          <w:szCs w:val="21"/>
+        </w:rPr>
+        <w:t>text</w:t>
       </w:r>
       <w:r>
         <w:rPr>
@@ -3335,6 +3945,7 @@
         </w:rPr>
         <w:t>:</w:t>
       </w:r>
+      <w:proofErr w:type="gramEnd"/>
       <w:r>
         <w:rPr>
           <w:rFonts w:ascii="Courier New" w:eastAsia="Times New Roman" w:hAnsi="Courier New" w:cs="Times New Roman"/>
@@ -3519,7 +4130,17 @@
           <w:sz w:val="21"/>
           <w:szCs w:val="21"/>
         </w:rPr>
-        <w:t>.data</w:t>
+        <w:t>.</w:t>
+      </w:r>
+      <w:proofErr w:type="gramStart"/>
+      <w:r>
+        <w:rPr>
+          <w:rFonts w:ascii="Courier New" w:eastAsia="Times New Roman" w:hAnsi="Courier New" w:cs="Times New Roman"/>
+          <w:color w:val="9CDCFE"/>
+          <w:sz w:val="21"/>
+          <w:szCs w:val="21"/>
+        </w:rPr>
+        <w:t>data</w:t>
       </w:r>
       <w:r>
         <w:rPr>
@@ -3539,6 +4160,7 @@
         </w:rPr>
         <w:t>:</w:t>
       </w:r>
+      <w:proofErr w:type="gramEnd"/>
       <w:r>
         <w:rPr>
           <w:rFonts w:ascii="Courier New" w:eastAsia="Times New Roman" w:hAnsi="Courier New" w:cs="Times New Roman"/>
@@ -3703,21 +4325,28 @@
           <w:bCs/>
           <w:color w:val="1D2125"/>
         </w:rPr>
-        <w:t>Compile your assembly code with the custom linker script using RISC-V GNU toolchain for 32-bit architecture, without any warnings or errors.</w:t>
-      </w:r>
-    </w:p>
-    <w:p>
-      <w:pPr>
-        <w:pStyle w:val="NormalWeb"/>
-        <w:shd w:val="clear" w:color="auto" w:fill="F8F9FA"/>
-        <w:spacing w:before="0" w:beforeAutospacing="0" w:after="0" w:afterAutospacing="0"/>
+        <w:t xml:space="preserve">Compile your assembly code with the custom linker script using RISC-V GNU </w:t>
+      </w:r>
+      <w:proofErr w:type="spellStart"/>
+      <w:r>
         <w:rPr>
           <w:rFonts w:asciiTheme="minorHAnsi" w:hAnsiTheme="minorHAnsi"/>
           <w:b/>
           <w:bCs/>
           <w:color w:val="1D2125"/>
         </w:rPr>
-      </w:pPr>
+        <w:t>toolchain</w:t>
+      </w:r>
+      <w:proofErr w:type="spellEnd"/>
+      <w:r>
+        <w:rPr>
+          <w:rFonts w:asciiTheme="minorHAnsi" w:hAnsiTheme="minorHAnsi"/>
+          <w:b/>
+          <w:bCs/>
+          <w:color w:val="1D2125"/>
+        </w:rPr>
+        <w:t xml:space="preserve"> for 32-bit architecture, without any warnings or errors.</w:t>
+      </w:r>
     </w:p>
     <w:p>
       <w:pPr>
@@ -3726,16 +4355,29 @@
         <w:spacing w:before="0" w:beforeAutospacing="0" w:after="0" w:afterAutospacing="0"/>
         <w:rPr>
           <w:rFonts w:asciiTheme="minorHAnsi" w:hAnsiTheme="minorHAnsi"/>
+          <w:b/>
           <w:bCs/>
           <w:color w:val="1D2125"/>
         </w:rPr>
       </w:pPr>
-      <w:r>
+    </w:p>
+    <w:p>
+      <w:pPr>
+        <w:pStyle w:val="NormalWeb"/>
+        <w:shd w:val="clear" w:color="auto" w:fill="F8F9FA"/>
+        <w:spacing w:before="0" w:beforeAutospacing="0" w:after="0" w:afterAutospacing="0"/>
         <w:rPr>
           <w:rFonts w:asciiTheme="minorHAnsi" w:hAnsiTheme="minorHAnsi"/>
           <w:bCs/>
           <w:color w:val="1D2125"/>
         </w:rPr>
+      </w:pPr>
+      <w:r>
+        <w:rPr>
+          <w:rFonts w:asciiTheme="minorHAnsi" w:hAnsiTheme="minorHAnsi"/>
+          <w:bCs/>
+          <w:color w:val="1D2125"/>
+        </w:rPr>
         <w:t>I have used the following command:</w:t>
       </w:r>
     </w:p>
@@ -3762,14 +4404,124 @@
           <w:color w:val="1D2125"/>
         </w:rPr>
       </w:pPr>
+      <w:proofErr w:type="gramStart"/>
       <w:r>
         <w:rPr>
           <w:rFonts w:asciiTheme="minorHAnsi" w:hAnsiTheme="minorHAnsi"/>
           <w:bCs/>
           <w:color w:val="1D2125"/>
         </w:rPr>
-        <w:t>riscv32-unknown-elf-gcc -march=rv32im -nostdlib -nostartfiles -T link.ld -mabi=ilp32 prog_task.s -o prog_task.elf</w:t>
-      </w:r>
+        <w:t>riscv32-unknown-elf-gcc</w:t>
+      </w:r>
+      <w:proofErr w:type="gramEnd"/>
+      <w:r>
+        <w:rPr>
+          <w:rFonts w:asciiTheme="minorHAnsi" w:hAnsiTheme="minorHAnsi"/>
+          <w:bCs/>
+          <w:color w:val="1D2125"/>
+        </w:rPr>
+        <w:t xml:space="preserve"> -march=rv32im -</w:t>
+      </w:r>
+      <w:proofErr w:type="spellStart"/>
+      <w:r>
+        <w:rPr>
+          <w:rFonts w:asciiTheme="minorHAnsi" w:hAnsiTheme="minorHAnsi"/>
+          <w:bCs/>
+          <w:color w:val="1D2125"/>
+        </w:rPr>
+        <w:t>nostdlib</w:t>
+      </w:r>
+      <w:proofErr w:type="spellEnd"/>
+      <w:r>
+        <w:rPr>
+          <w:rFonts w:asciiTheme="minorHAnsi" w:hAnsiTheme="minorHAnsi"/>
+          <w:bCs/>
+          <w:color w:val="1D2125"/>
+        </w:rPr>
+        <w:t xml:space="preserve"> -</w:t>
+      </w:r>
+      <w:proofErr w:type="spellStart"/>
+      <w:r>
+        <w:rPr>
+          <w:rFonts w:asciiTheme="minorHAnsi" w:hAnsiTheme="minorHAnsi"/>
+          <w:bCs/>
+          <w:color w:val="1D2125"/>
+        </w:rPr>
+        <w:t>nostartfiles</w:t>
+      </w:r>
+      <w:proofErr w:type="spellEnd"/>
+      <w:r>
+        <w:rPr>
+          <w:rFonts w:asciiTheme="minorHAnsi" w:hAnsiTheme="minorHAnsi"/>
+          <w:bCs/>
+          <w:color w:val="1D2125"/>
+        </w:rPr>
+        <w:t xml:space="preserve"> -T </w:t>
+      </w:r>
+      <w:proofErr w:type="spellStart"/>
+      <w:r>
+        <w:rPr>
+          <w:rFonts w:asciiTheme="minorHAnsi" w:hAnsiTheme="minorHAnsi"/>
+          <w:bCs/>
+          <w:color w:val="1D2125"/>
+        </w:rPr>
+        <w:t>link.ld</w:t>
+      </w:r>
+      <w:proofErr w:type="spellEnd"/>
+      <w:r>
+        <w:rPr>
+          <w:rFonts w:asciiTheme="minorHAnsi" w:hAnsiTheme="minorHAnsi"/>
+          <w:bCs/>
+          <w:color w:val="1D2125"/>
+        </w:rPr>
+        <w:t xml:space="preserve"> -</w:t>
+      </w:r>
+      <w:proofErr w:type="spellStart"/>
+      <w:r>
+        <w:rPr>
+          <w:rFonts w:asciiTheme="minorHAnsi" w:hAnsiTheme="minorHAnsi"/>
+          <w:bCs/>
+          <w:color w:val="1D2125"/>
+        </w:rPr>
+        <w:t>mabi</w:t>
+      </w:r>
+      <w:proofErr w:type="spellEnd"/>
+      <w:r>
+        <w:rPr>
+          <w:rFonts w:asciiTheme="minorHAnsi" w:hAnsiTheme="minorHAnsi"/>
+          <w:bCs/>
+          <w:color w:val="1D2125"/>
+        </w:rPr>
+        <w:t xml:space="preserve">=ilp32 </w:t>
+      </w:r>
+      <w:proofErr w:type="spellStart"/>
+      <w:r>
+        <w:rPr>
+          <w:rFonts w:asciiTheme="minorHAnsi" w:hAnsiTheme="minorHAnsi"/>
+          <w:bCs/>
+          <w:color w:val="1D2125"/>
+        </w:rPr>
+        <w:t>prog_task.s</w:t>
+      </w:r>
+      <w:proofErr w:type="spellEnd"/>
+      <w:r>
+        <w:rPr>
+          <w:rFonts w:asciiTheme="minorHAnsi" w:hAnsiTheme="minorHAnsi"/>
+          <w:bCs/>
+          <w:color w:val="1D2125"/>
+        </w:rPr>
+        <w:t xml:space="preserve"> -o </w:t>
+      </w:r>
+      <w:proofErr w:type="spellStart"/>
+      <w:r>
+        <w:rPr>
+          <w:rFonts w:asciiTheme="minorHAnsi" w:hAnsiTheme="minorHAnsi"/>
+          <w:bCs/>
+          <w:color w:val="1D2125"/>
+        </w:rPr>
+        <w:t>prog_task.elf</w:t>
+      </w:r>
+      <w:proofErr w:type="spellEnd"/>
     </w:p>
     <w:p>
       <w:pPr>
@@ -3849,7 +4601,7 @@
                     <pic:cNvPicPr/>
                   </pic:nvPicPr>
                   <pic:blipFill>
-                    <a:blip r:embed="rId8">
+                    <a:blip r:embed="rId9">
                       <a:extLst>
                         <a:ext uri="{28A0092B-C50C-407E-A947-70E740481C1C}">
                           <a14:useLocalDpi xmlns:a14="http://schemas.microsoft.com/office/drawing/2010/main" val="0"/>
@@ -3985,7 +4737,7 @@
                     <pic:cNvPicPr/>
                   </pic:nvPicPr>
                   <pic:blipFill>
-                    <a:blip r:embed="rId9">
+                    <a:blip r:embed="rId10">
                       <a:extLst>
                         <a:ext uri="{28A0092B-C50C-407E-A947-70E740481C1C}">
                           <a14:useLocalDpi xmlns:a14="http://schemas.microsoft.com/office/drawing/2010/main" val="0"/>
@@ -4061,8 +4813,6 @@
         </w:rPr>
         <w:t>spike can’t overwrite to the default addresses of its own.</w:t>
       </w:r>
-      <w:bookmarkStart w:id="0" w:name="_GoBack"/>
-      <w:bookmarkEnd w:id="0"/>
     </w:p>
     <w:p>
       <w:pPr>
@@ -5175,6 +5925,17 @@
       <w:contextualSpacing/>
     </w:pPr>
   </w:style>
+  <w:style w:type="character" w:styleId="Hyperlink">
+    <w:name w:val="Hyperlink"/>
+    <w:basedOn w:val="DefaultParagraphFont"/>
+    <w:uiPriority w:val="99"/>
+    <w:unhideWhenUsed/>
+    <w:rsid w:val="007432AA"/>
+    <w:rPr>
+      <w:color w:val="0563C1" w:themeColor="hyperlink"/>
+      <w:u w:val="single"/>
+    </w:rPr>
+  </w:style>
 </w:styles>
 </file>
 

</xml_diff>